<commit_message>
Afterword Ethics Learn Contribute Doc
</commit_message>
<xml_diff>
--- a/Software Engineering Afterword Matthew Hammonds.docx
+++ b/Software Engineering Afterword Matthew Hammonds.docx
@@ -38,15 +38,13 @@
         <w:t xml:space="preserve"> by. This extraction will be primarily used by cybersecurity groups so that they can detect what different cyber attacks look like, by looking at the header data of TCP and UDP files. When using this a bad actor could use this type of program in order to find what kind of attacks a specific company could be used to and use that knowledge in order to do something different or tweak their attacks in order to have a better chance at completing their task.</w:t>
       </w:r>
       <w:r>
-        <w:t xml:space="preserve"> This could be potentially solved by having tighter security on TCP and UDP data and having the company use the same program to get a better understanding of the type of attack and even further protect themselves from </w:t>
-      </w:r>
-      <w:proofErr w:type="gramStart"/>
-      <w:r>
-        <w:t>that specific attacks</w:t>
-      </w:r>
-      <w:proofErr w:type="gramEnd"/>
-      <w:r>
-        <w:t>. They can also use it to anticipate other bad actors deciding to use other types of attacks and have tighter security on those attacks as well.</w:t>
+        <w:t xml:space="preserve"> This could be potentially solved by having tighter security on TCP and UDP data and having the company use the same program to get a better understanding of the type of attack and even further protect themselves from that specific </w:t>
+      </w:r>
+      <w:r>
+        <w:t xml:space="preserve">kind of </w:t>
+      </w:r>
+      <w:r>
+        <w:t>attack. They can also use it to anticipate other bad actors deciding to use other types of attacks and have tighter security on those attacks as well.</w:t>
       </w:r>
     </w:p>
     <w:p>
@@ -124,11 +122,9 @@
       <w:r>
         <w:t xml:space="preserve"> files will be taken in as input (whether that be as a folder or file) and how it would be outputted as a folder of csv files. I had also created the tests for the different sections of the code. This would include </w:t>
       </w:r>
-      <w:proofErr w:type="gramStart"/>
-      <w:r>
-        <w:t>if</w:t>
-      </w:r>
-      <w:proofErr w:type="gramEnd"/>
+      <w:r>
+        <w:t>whether</w:t>
+      </w:r>
       <w:r>
         <w:t xml:space="preserve"> it had the right number of columns and that the data itself if correct. I had done this by creating small test files that would test UDP and TCP files.</w:t>
       </w:r>

</xml_diff>